<commit_message>
Inserindo artefato 9 para a correção da AC5
Readequação da descrição dos itens (objetivos dos usuários).
</commit_message>
<xml_diff>
--- a/09 - Usuários e Outros Stakeholders.docx
+++ b/09 - Usuários e Outros Stakeholders.docx
@@ -258,121 +258,171 @@
                 <w:color w:val="000000"/>
                 <w:lang w:eastAsia="pt-BR"/>
               </w:rPr>
-              <w:t>- Registrar entrada e saída de produtos do estoque;</w:t>
-            </w:r>
-          </w:p>
-          <w:p>
-            <w:pPr>
-              <w:spacing w:after="0" w:line="240" w:lineRule="auto"/>
-              <w:rPr>
-                <w:rFonts w:ascii="Times New Roman" w:eastAsia="Times New Roman" w:hAnsi="Times New Roman" w:cs="Times New Roman"/>
-                <w:sz w:val="24"/>
-                <w:szCs w:val="24"/>
-                <w:lang w:eastAsia="pt-BR"/>
-              </w:rPr>
-            </w:pPr>
-            <w:r>
-              <w:rPr>
-                <w:rFonts w:ascii="Arial" w:eastAsia="Times New Roman" w:hAnsi="Arial" w:cs="Arial"/>
-                <w:color w:val="000000"/>
-                <w:lang w:eastAsia="pt-BR"/>
-              </w:rPr>
-              <w:t>- Cadastrar fornecedores e produtos;</w:t>
-            </w:r>
-          </w:p>
-          <w:p>
-            <w:pPr>
-              <w:spacing w:after="0" w:line="240" w:lineRule="auto"/>
-              <w:rPr>
-                <w:rFonts w:ascii="Times New Roman" w:eastAsia="Times New Roman" w:hAnsi="Times New Roman" w:cs="Times New Roman"/>
-                <w:sz w:val="24"/>
-                <w:szCs w:val="24"/>
-                <w:lang w:eastAsia="pt-BR"/>
-              </w:rPr>
-            </w:pPr>
-            <w:r>
-              <w:rPr>
-                <w:rFonts w:ascii="Arial" w:eastAsia="Times New Roman" w:hAnsi="Arial" w:cs="Arial"/>
-                <w:color w:val="000000"/>
-                <w:lang w:eastAsia="pt-BR"/>
-              </w:rPr>
-              <w:t>- Cadastrar serviços fornecidos;</w:t>
-            </w:r>
-          </w:p>
-          <w:p>
-            <w:pPr>
-              <w:spacing w:after="0" w:line="240" w:lineRule="auto"/>
-              <w:rPr>
-                <w:rFonts w:ascii="Times New Roman" w:eastAsia="Times New Roman" w:hAnsi="Times New Roman" w:cs="Times New Roman"/>
-                <w:sz w:val="24"/>
-                <w:szCs w:val="24"/>
-                <w:lang w:eastAsia="pt-BR"/>
-              </w:rPr>
-            </w:pPr>
-            <w:r>
-              <w:rPr>
-                <w:rFonts w:ascii="Arial" w:eastAsia="Times New Roman" w:hAnsi="Arial" w:cs="Arial"/>
-                <w:color w:val="000000"/>
-                <w:lang w:eastAsia="pt-BR"/>
-              </w:rPr>
-              <w:t>- Consultar serviços prestados para cada cliente;</w:t>
-            </w:r>
-          </w:p>
-          <w:p>
-            <w:pPr>
-              <w:spacing w:after="0" w:line="240" w:lineRule="auto"/>
-              <w:rPr>
-                <w:rFonts w:ascii="Times New Roman" w:eastAsia="Times New Roman" w:hAnsi="Times New Roman" w:cs="Times New Roman"/>
-                <w:sz w:val="24"/>
-                <w:szCs w:val="24"/>
-                <w:lang w:eastAsia="pt-BR"/>
-              </w:rPr>
-            </w:pPr>
-            <w:r>
-              <w:rPr>
-                <w:rFonts w:ascii="Arial" w:eastAsia="Times New Roman" w:hAnsi="Arial" w:cs="Arial"/>
-                <w:color w:val="000000"/>
-                <w:lang w:eastAsia="pt-BR"/>
-              </w:rPr>
-              <w:t>- Consultar clientes que enviaram um possível problema;</w:t>
-            </w:r>
-          </w:p>
-          <w:p>
-            <w:pPr>
-              <w:spacing w:after="0" w:line="240" w:lineRule="auto"/>
-              <w:rPr>
-                <w:rFonts w:ascii="Times New Roman" w:eastAsia="Times New Roman" w:hAnsi="Times New Roman" w:cs="Times New Roman"/>
-                <w:sz w:val="24"/>
-                <w:szCs w:val="24"/>
-                <w:lang w:eastAsia="pt-BR"/>
-              </w:rPr>
-            </w:pPr>
-            <w:r>
-              <w:rPr>
-                <w:rFonts w:ascii="Arial" w:eastAsia="Times New Roman" w:hAnsi="Arial" w:cs="Arial"/>
-                <w:color w:val="000000"/>
-                <w:lang w:eastAsia="pt-BR"/>
-              </w:rPr>
-              <w:t>- Consultar todos os clientes cadastrados;</w:t>
-            </w:r>
-          </w:p>
-          <w:p>
-            <w:pPr>
-              <w:spacing w:after="0" w:line="240" w:lineRule="auto"/>
-              <w:rPr>
-                <w:rFonts w:ascii="Times New Roman" w:eastAsia="Times New Roman" w:hAnsi="Times New Roman" w:cs="Times New Roman"/>
-                <w:sz w:val="24"/>
-                <w:szCs w:val="24"/>
-                <w:lang w:eastAsia="pt-BR"/>
-              </w:rPr>
-            </w:pPr>
-            <w:r>
-              <w:rPr>
-                <w:rFonts w:ascii="Arial" w:eastAsia="Times New Roman" w:hAnsi="Arial" w:cs="Arial"/>
-                <w:color w:val="000000"/>
-                <w:lang w:eastAsia="pt-BR"/>
-              </w:rPr>
-              <w:t xml:space="preserve">- Consultar </w:t>
+              <w:t>- Fazer a gestão dos</w:t>
+            </w:r>
+            <w:r>
+              <w:rPr>
+                <w:rFonts w:ascii="Arial" w:eastAsia="Times New Roman" w:hAnsi="Arial" w:cs="Arial"/>
+                <w:color w:val="000000"/>
+                <w:lang w:eastAsia="pt-BR"/>
+              </w:rPr>
+              <w:t xml:space="preserve"> produtos</w:t>
+            </w:r>
+            <w:r>
+              <w:rPr>
+                <w:rFonts w:ascii="Arial" w:eastAsia="Times New Roman" w:hAnsi="Arial" w:cs="Arial"/>
+                <w:color w:val="000000"/>
+                <w:lang w:eastAsia="pt-BR"/>
+              </w:rPr>
+              <w:t xml:space="preserve"> e fornecedores</w:t>
+            </w:r>
+            <w:r>
+              <w:rPr>
+                <w:rFonts w:ascii="Arial" w:eastAsia="Times New Roman" w:hAnsi="Arial" w:cs="Arial"/>
+                <w:color w:val="000000"/>
+                <w:lang w:eastAsia="pt-BR"/>
+              </w:rPr>
+              <w:t>;</w:t>
+            </w:r>
+          </w:p>
+          <w:p>
+            <w:pPr>
+              <w:spacing w:after="0" w:line="240" w:lineRule="auto"/>
+              <w:rPr>
+                <w:rFonts w:ascii="Times New Roman" w:eastAsia="Times New Roman" w:hAnsi="Times New Roman" w:cs="Times New Roman"/>
+                <w:sz w:val="24"/>
+                <w:szCs w:val="24"/>
+                <w:lang w:eastAsia="pt-BR"/>
+              </w:rPr>
+            </w:pPr>
+            <w:r>
+              <w:rPr>
+                <w:rFonts w:ascii="Arial" w:eastAsia="Times New Roman" w:hAnsi="Arial" w:cs="Arial"/>
+                <w:color w:val="000000"/>
+                <w:lang w:eastAsia="pt-BR"/>
+              </w:rPr>
+              <w:t xml:space="preserve">- </w:t>
+            </w:r>
+            <w:r>
+              <w:rPr>
+                <w:rFonts w:ascii="Arial" w:eastAsia="Times New Roman" w:hAnsi="Arial" w:cs="Arial"/>
+                <w:color w:val="000000"/>
+                <w:lang w:eastAsia="pt-BR"/>
+              </w:rPr>
+              <w:t>Controle</w:t>
+            </w:r>
+            <w:r>
+              <w:rPr>
+                <w:rFonts w:ascii="Arial" w:eastAsia="Times New Roman" w:hAnsi="Arial" w:cs="Arial"/>
+                <w:color w:val="000000"/>
+                <w:lang w:eastAsia="pt-BR"/>
+              </w:rPr>
+              <w:t xml:space="preserve"> serviços fornecidos;</w:t>
+            </w:r>
+          </w:p>
+          <w:p>
+            <w:pPr>
+              <w:spacing w:after="0" w:line="240" w:lineRule="auto"/>
+              <w:rPr>
+                <w:rFonts w:ascii="Times New Roman" w:eastAsia="Times New Roman" w:hAnsi="Times New Roman" w:cs="Times New Roman"/>
+                <w:sz w:val="24"/>
+                <w:szCs w:val="24"/>
+                <w:lang w:eastAsia="pt-BR"/>
+              </w:rPr>
+            </w:pPr>
+            <w:r>
+              <w:rPr>
+                <w:rFonts w:ascii="Arial" w:eastAsia="Times New Roman" w:hAnsi="Arial" w:cs="Arial"/>
+                <w:color w:val="000000"/>
+                <w:lang w:eastAsia="pt-BR"/>
+              </w:rPr>
+              <w:t xml:space="preserve">- </w:t>
+            </w:r>
+            <w:r>
+              <w:rPr>
+                <w:rFonts w:ascii="Arial" w:eastAsia="Times New Roman" w:hAnsi="Arial" w:cs="Arial"/>
+                <w:color w:val="000000"/>
+                <w:lang w:eastAsia="pt-BR"/>
+              </w:rPr>
+              <w:t xml:space="preserve">Fazer gestão dos </w:t>
+            </w:r>
+            <w:r>
+              <w:rPr>
+                <w:rFonts w:ascii="Arial" w:eastAsia="Times New Roman" w:hAnsi="Arial" w:cs="Arial"/>
+                <w:color w:val="000000"/>
+                <w:lang w:eastAsia="pt-BR"/>
+              </w:rPr>
+              <w:t>clientes que enviaram um possível problema;</w:t>
+            </w:r>
+          </w:p>
+          <w:p>
+            <w:pPr>
+              <w:spacing w:after="0" w:line="240" w:lineRule="auto"/>
+              <w:rPr>
+                <w:rFonts w:ascii="Times New Roman" w:eastAsia="Times New Roman" w:hAnsi="Times New Roman" w:cs="Times New Roman"/>
+                <w:sz w:val="24"/>
+                <w:szCs w:val="24"/>
+                <w:lang w:eastAsia="pt-BR"/>
+              </w:rPr>
+            </w:pPr>
+            <w:r>
+              <w:rPr>
+                <w:rFonts w:ascii="Arial" w:eastAsia="Times New Roman" w:hAnsi="Arial" w:cs="Arial"/>
+                <w:color w:val="000000"/>
+                <w:lang w:eastAsia="pt-BR"/>
+              </w:rPr>
+              <w:t xml:space="preserve">- Fazer gestão de </w:t>
+            </w:r>
+            <w:r>
+              <w:rPr>
+                <w:rFonts w:ascii="Arial" w:eastAsia="Times New Roman" w:hAnsi="Arial" w:cs="Arial"/>
+                <w:color w:val="000000"/>
+                <w:lang w:eastAsia="pt-BR"/>
+              </w:rPr>
+              <w:t>todos os clientes cadastrados;</w:t>
+            </w:r>
+          </w:p>
+          <w:p>
+            <w:pPr>
+              <w:spacing w:after="0" w:line="240" w:lineRule="auto"/>
+              <w:rPr>
+                <w:rFonts w:ascii="Times New Roman" w:eastAsia="Times New Roman" w:hAnsi="Times New Roman" w:cs="Times New Roman"/>
+                <w:sz w:val="24"/>
+                <w:szCs w:val="24"/>
+                <w:lang w:eastAsia="pt-BR"/>
+              </w:rPr>
+            </w:pPr>
+            <w:r>
+              <w:rPr>
+                <w:rFonts w:ascii="Arial" w:eastAsia="Times New Roman" w:hAnsi="Arial" w:cs="Arial"/>
+                <w:color w:val="000000"/>
+                <w:lang w:eastAsia="pt-BR"/>
+              </w:rPr>
+              <w:t xml:space="preserve">- </w:t>
+            </w:r>
+            <w:r>
+              <w:rPr>
+                <w:rFonts w:ascii="Arial" w:eastAsia="Times New Roman" w:hAnsi="Arial" w:cs="Arial"/>
+                <w:color w:val="000000"/>
+                <w:lang w:eastAsia="pt-BR"/>
+              </w:rPr>
+              <w:t>Fazer gestão de setor financeiro</w:t>
+            </w:r>
+            <w:r>
+              <w:rPr>
+                <w:rFonts w:ascii="Arial" w:eastAsia="Times New Roman" w:hAnsi="Arial" w:cs="Arial"/>
+                <w:color w:val="000000"/>
+                <w:lang w:eastAsia="pt-BR"/>
+              </w:rPr>
+              <w:t xml:space="preserve"> e estratégicos</w:t>
+            </w:r>
+            <w:r>
+              <w:rPr>
+                <w:rFonts w:ascii="Arial" w:eastAsia="Times New Roman" w:hAnsi="Arial" w:cs="Arial"/>
+                <w:color w:val="000000"/>
+                <w:lang w:eastAsia="pt-BR"/>
+              </w:rPr>
+              <w:t xml:space="preserve"> através de </w:t>
             </w:r>
             <w:proofErr w:type="spellStart"/>
             <w:r>
@@ -390,34 +440,42 @@
                 <w:color w:val="000000"/>
                 <w:lang w:eastAsia="pt-BR"/>
               </w:rPr>
-              <w:t xml:space="preserve"> financeiros e estratégicos;</w:t>
-            </w:r>
-          </w:p>
-          <w:p>
-            <w:pPr>
-              <w:spacing w:after="0" w:line="240" w:lineRule="auto"/>
-              <w:rPr>
-                <w:rFonts w:ascii="Times New Roman" w:eastAsia="Times New Roman" w:hAnsi="Times New Roman" w:cs="Times New Roman"/>
-                <w:sz w:val="24"/>
-                <w:szCs w:val="24"/>
-                <w:lang w:eastAsia="pt-BR"/>
-              </w:rPr>
-            </w:pPr>
-            <w:r>
-              <w:rPr>
-                <w:rFonts w:ascii="Arial" w:eastAsia="Times New Roman" w:hAnsi="Arial" w:cs="Arial"/>
-                <w:color w:val="000000"/>
-                <w:lang w:eastAsia="pt-BR"/>
-              </w:rPr>
-              <w:t>- Registrar</w:t>
-            </w:r>
-            <w:r>
-              <w:rPr>
-                <w:rFonts w:ascii="Arial" w:eastAsia="Times New Roman" w:hAnsi="Arial" w:cs="Arial"/>
-                <w:color w:val="000000"/>
-                <w:lang w:eastAsia="pt-BR"/>
-              </w:rPr>
-              <w:t xml:space="preserve"> de ordem de serviço;</w:t>
+              <w:t>;</w:t>
+            </w:r>
+          </w:p>
+          <w:p>
+            <w:pPr>
+              <w:spacing w:after="0" w:line="240" w:lineRule="auto"/>
+              <w:rPr>
+                <w:rFonts w:ascii="Times New Roman" w:eastAsia="Times New Roman" w:hAnsi="Times New Roman" w:cs="Times New Roman"/>
+                <w:sz w:val="24"/>
+                <w:szCs w:val="24"/>
+                <w:lang w:eastAsia="pt-BR"/>
+              </w:rPr>
+            </w:pPr>
+            <w:r>
+              <w:rPr>
+                <w:rFonts w:ascii="Arial" w:eastAsia="Times New Roman" w:hAnsi="Arial" w:cs="Arial"/>
+                <w:color w:val="000000"/>
+                <w:lang w:eastAsia="pt-BR"/>
+              </w:rPr>
+              <w:t xml:space="preserve">- </w:t>
+            </w:r>
+            <w:r>
+              <w:rPr>
+                <w:rFonts w:ascii="Arial" w:eastAsia="Times New Roman" w:hAnsi="Arial" w:cs="Arial"/>
+                <w:color w:val="000000"/>
+                <w:lang w:eastAsia="pt-BR"/>
+              </w:rPr>
+              <w:t>Fazer gestão da</w:t>
+            </w:r>
+            <w:r>
+              <w:rPr>
+                <w:rFonts w:ascii="Arial" w:eastAsia="Times New Roman" w:hAnsi="Arial" w:cs="Arial"/>
+                <w:color w:val="000000"/>
+                <w:lang w:eastAsia="pt-BR"/>
+              </w:rPr>
+              <w:t xml:space="preserve"> ordem de serviço;</w:t>
             </w:r>
           </w:p>
           <w:p>
@@ -545,9 +603,8 @@
             <w:pPr>
               <w:spacing w:after="0" w:line="240" w:lineRule="auto"/>
               <w:rPr>
-                <w:rFonts w:ascii="Times New Roman" w:eastAsia="Times New Roman" w:hAnsi="Times New Roman" w:cs="Times New Roman"/>
-                <w:sz w:val="24"/>
-                <w:szCs w:val="24"/>
+                <w:rFonts w:ascii="Arial" w:eastAsia="Times New Roman" w:hAnsi="Arial" w:cs="Arial"/>
+                <w:color w:val="000000"/>
                 <w:lang w:eastAsia="pt-BR"/>
               </w:rPr>
             </w:pPr>
@@ -577,6 +634,27 @@
               </w:rPr>
               <w:t xml:space="preserve"> para: </w:t>
             </w:r>
+          </w:p>
+          <w:p>
+            <w:pPr>
+              <w:spacing w:after="0" w:line="240" w:lineRule="auto"/>
+              <w:rPr>
+                <w:rFonts w:ascii="Times New Roman" w:eastAsia="Times New Roman" w:hAnsi="Times New Roman" w:cs="Times New Roman"/>
+                <w:sz w:val="24"/>
+                <w:szCs w:val="24"/>
+                <w:lang w:eastAsia="pt-BR"/>
+              </w:rPr>
+            </w:pPr>
+            <w:r>
+              <w:rPr>
+                <w:rFonts w:ascii="Arial" w:eastAsia="Times New Roman" w:hAnsi="Arial" w:cs="Arial"/>
+                <w:color w:val="000000"/>
+                <w:lang w:eastAsia="pt-BR"/>
+              </w:rPr>
+              <w:t>- Envio do problema;</w:t>
+            </w:r>
+            <w:bookmarkStart w:id="0" w:name="_GoBack"/>
+            <w:bookmarkEnd w:id="0"/>
           </w:p>
           <w:p>
             <w:pPr>
@@ -864,10 +942,7 @@
         </w:tc>
       </w:tr>
     </w:tbl>
-    <w:p>
-      <w:bookmarkStart w:id="0" w:name="_GoBack"/>
-      <w:bookmarkEnd w:id="0"/>
-    </w:p>
+    <w:p/>
     <w:sectPr>
       <w:pgSz w:w="11906" w:h="16838"/>
       <w:pgMar w:top="1417" w:right="1701" w:bottom="1417" w:left="1701" w:header="708" w:footer="708" w:gutter="0"/>

</xml_diff>